<commit_message>
little edit on the izvestaj
</commit_message>
<xml_diff>
--- a/SRB/IZVESTAJ.docx
+++ b/SRB/IZVESTAJ.docx
@@ -1175,26 +1175,6 @@
       </w:pPr>
       <w:r>
         <w:rPr/>
-        <w:t>Brisanje svih fajlova i prekid veza napadača</w:t>
-      </w:r>
-    </w:p>
-    <w:p>
-      <w:pPr>
-        <w:pStyle w:val="BodyText"/>
-        <w:numPr>
-          <w:ilvl w:val="0"/>
-          <w:numId w:val="7"/>
-        </w:numPr>
-        <w:tabs>
-          <w:tab w:val="left" w:pos="709" w:leader="none"/>
-        </w:tabs>
-        <w:bidi w:val="0"/>
-        <w:ind w:hanging="283" w:start="709"/>
-        <w:jc w:val="start"/>
-        <w:rPr/>
-      </w:pPr>
-      <w:r>
-        <w:rPr/>
         <w:t>Detaljna analiza logova i postavljanje IDS sistema</w:t>
       </w:r>
     </w:p>
@@ -2571,7 +2551,7 @@
     <w:pPr>
       <w:widowControl w:val="false"/>
       <w:suppressAutoHyphens w:val="true"/>
-      <w:overflowPunct w:val="false"/>
+      <w:overflowPunct w:val="true"/>
       <w:bidi w:val="0"/>
       <w:spacing w:before="0" w:after="0"/>
       <w:jc w:val="start"/>
@@ -2745,7 +2725,7 @@
     <w:pPr>
       <w:widowControl w:val="false"/>
       <w:suppressAutoHyphens w:val="true"/>
-      <w:overflowPunct w:val="false"/>
+      <w:overflowPunct w:val="true"/>
       <w:bidi w:val="0"/>
       <w:spacing w:lineRule="atLeast" w:line="0" w:before="0" w:after="0"/>
       <w:jc w:val="start"/>
@@ -2910,7 +2890,7 @@
     <w:pPr>
       <w:widowControl w:val="false"/>
       <w:suppressAutoHyphens w:val="true"/>
-      <w:overflowPunct w:val="false"/>
+      <w:overflowPunct w:val="true"/>
       <w:bidi w:val="0"/>
       <w:spacing w:before="0" w:after="0"/>
       <w:jc w:val="start"/>
@@ -3089,7 +3069,7 @@
     <w:pPr>
       <w:widowControl w:val="false"/>
       <w:suppressAutoHyphens w:val="true"/>
-      <w:overflowPunct w:val="false"/>
+      <w:overflowPunct w:val="true"/>
       <w:bidi w:val="0"/>
       <w:spacing w:before="212" w:after="0"/>
       <w:jc w:val="start"/>
@@ -3311,7 +3291,7 @@
     <w:pPr>
       <w:widowControl w:val="false"/>
       <w:suppressAutoHyphens w:val="true"/>
-      <w:overflowPunct w:val="false"/>
+      <w:overflowPunct w:val="true"/>
       <w:bidi w:val="0"/>
       <w:spacing w:before="0" w:after="0"/>
       <w:jc w:val="center"/>
@@ -3341,7 +3321,7 @@
     <w:pPr>
       <w:widowControl w:val="false"/>
       <w:suppressAutoHyphens w:val="true"/>
-      <w:overflowPunct w:val="false"/>
+      <w:overflowPunct w:val="true"/>
       <w:bidi w:val="0"/>
       <w:spacing w:before="0" w:after="0"/>
       <w:jc w:val="center"/>
@@ -3371,7 +3351,7 @@
     <w:pPr>
       <w:widowControl w:val="false"/>
       <w:suppressAutoHyphens w:val="true"/>
-      <w:overflowPunct w:val="false"/>
+      <w:overflowPunct w:val="true"/>
       <w:bidi w:val="0"/>
       <w:spacing w:before="0" w:after="0"/>
       <w:ind w:hanging="340" w:start="340"/>
@@ -3402,7 +3382,7 @@
     <w:pPr>
       <w:widowControl w:val="false"/>
       <w:suppressAutoHyphens w:val="true"/>
-      <w:overflowPunct w:val="false"/>
+      <w:overflowPunct w:val="true"/>
       <w:bidi w:val="0"/>
       <w:spacing w:before="0" w:after="0"/>
       <w:jc w:val="start"/>
@@ -3422,7 +3402,7 @@
     <w:pPr>
       <w:widowControl w:val="false"/>
       <w:suppressAutoHyphens w:val="true"/>
-      <w:overflowPunct w:val="false"/>
+      <w:overflowPunct w:val="true"/>
       <w:bidi w:val="0"/>
       <w:spacing w:before="0" w:after="0"/>
       <w:jc w:val="start"/>
@@ -3442,7 +3422,7 @@
     <w:pPr>
       <w:widowControl w:val="false"/>
       <w:suppressAutoHyphens w:val="true"/>
-      <w:overflowPunct w:val="false"/>
+      <w:overflowPunct w:val="true"/>
       <w:bidi w:val="0"/>
       <w:spacing w:before="0" w:after="0"/>
       <w:jc w:val="start"/>
@@ -3750,7 +3730,7 @@
     <w:pPr>
       <w:widowControl w:val="false"/>
       <w:suppressAutoHyphens w:val="true"/>
-      <w:overflowPunct w:val="false"/>
+      <w:overflowPunct w:val="true"/>
       <w:bidi w:val="0"/>
       <w:spacing w:before="0" w:after="0"/>
       <w:jc w:val="start"/>
@@ -3770,7 +3750,7 @@
     <w:pPr>
       <w:widowControl w:val="false"/>
       <w:suppressAutoHyphens w:val="true"/>
-      <w:overflowPunct w:val="false"/>
+      <w:overflowPunct w:val="true"/>
       <w:bidi w:val="0"/>
       <w:spacing w:before="0" w:after="0"/>
       <w:jc w:val="start"/>
@@ -3790,7 +3770,7 @@
     <w:pPr>
       <w:widowControl w:val="false"/>
       <w:suppressAutoHyphens w:val="true"/>
-      <w:overflowPunct w:val="false"/>
+      <w:overflowPunct w:val="true"/>
       <w:bidi w:val="0"/>
       <w:spacing w:before="0" w:after="0"/>
       <w:ind w:hanging="340" w:start="340"/>
@@ -3821,7 +3801,7 @@
     <w:pPr>
       <w:widowControl w:val="false"/>
       <w:suppressAutoHyphens w:val="true"/>
-      <w:overflowPunct w:val="false"/>
+      <w:overflowPunct w:val="true"/>
       <w:bidi w:val="0"/>
       <w:spacing w:before="212" w:after="0"/>
       <w:jc w:val="start"/>
@@ -4163,7 +4143,7 @@
     <w:pPr>
       <w:widowControl w:val="false"/>
       <w:suppressAutoHyphens w:val="true"/>
-      <w:overflowPunct w:val="false"/>
+      <w:overflowPunct w:val="true"/>
       <w:bidi w:val="0"/>
       <w:spacing w:before="212" w:after="0"/>
       <w:jc w:val="start"/>
@@ -4385,7 +4365,7 @@
     <w:pPr>
       <w:widowControl w:val="false"/>
       <w:suppressAutoHyphens w:val="true"/>
-      <w:overflowPunct w:val="false"/>
+      <w:overflowPunct w:val="true"/>
       <w:bidi w:val="0"/>
       <w:spacing w:before="0" w:after="0"/>
       <w:jc w:val="center"/>
@@ -4415,7 +4395,7 @@
     <w:pPr>
       <w:widowControl w:val="false"/>
       <w:suppressAutoHyphens w:val="true"/>
-      <w:overflowPunct w:val="false"/>
+      <w:overflowPunct w:val="true"/>
       <w:bidi w:val="0"/>
       <w:spacing w:before="0" w:after="0"/>
       <w:jc w:val="center"/>
@@ -4445,7 +4425,7 @@
     <w:pPr>
       <w:widowControl w:val="false"/>
       <w:suppressAutoHyphens w:val="true"/>
-      <w:overflowPunct w:val="false"/>
+      <w:overflowPunct w:val="true"/>
       <w:bidi w:val="0"/>
       <w:spacing w:before="0" w:after="0"/>
       <w:ind w:hanging="340" w:start="340"/>
@@ -4476,7 +4456,7 @@
     <w:pPr>
       <w:widowControl w:val="false"/>
       <w:suppressAutoHyphens w:val="true"/>
-      <w:overflowPunct w:val="false"/>
+      <w:overflowPunct w:val="true"/>
       <w:bidi w:val="0"/>
       <w:spacing w:before="0" w:after="0"/>
       <w:jc w:val="start"/>
@@ -4496,7 +4476,7 @@
     <w:pPr>
       <w:widowControl w:val="false"/>
       <w:suppressAutoHyphens w:val="true"/>
-      <w:overflowPunct w:val="false"/>
+      <w:overflowPunct w:val="true"/>
       <w:bidi w:val="0"/>
       <w:spacing w:before="0" w:after="0"/>
       <w:jc w:val="start"/>
@@ -4516,7 +4496,7 @@
     <w:pPr>
       <w:widowControl w:val="false"/>
       <w:suppressAutoHyphens w:val="true"/>
-      <w:overflowPunct w:val="false"/>
+      <w:overflowPunct w:val="true"/>
       <w:bidi w:val="0"/>
       <w:spacing w:before="212" w:after="0"/>
       <w:jc w:val="start"/>
@@ -4738,7 +4718,7 @@
     <w:pPr>
       <w:widowControl w:val="false"/>
       <w:suppressAutoHyphens w:val="true"/>
-      <w:overflowPunct w:val="false"/>
+      <w:overflowPunct w:val="true"/>
       <w:bidi w:val="0"/>
       <w:spacing w:before="0" w:after="0"/>
       <w:jc w:val="center"/>
@@ -4768,7 +4748,7 @@
     <w:pPr>
       <w:widowControl w:val="false"/>
       <w:suppressAutoHyphens w:val="true"/>
-      <w:overflowPunct w:val="false"/>
+      <w:overflowPunct w:val="true"/>
       <w:bidi w:val="0"/>
       <w:spacing w:before="0" w:after="0"/>
       <w:jc w:val="center"/>
@@ -4798,7 +4778,7 @@
     <w:pPr>
       <w:widowControl w:val="false"/>
       <w:suppressAutoHyphens w:val="true"/>
-      <w:overflowPunct w:val="false"/>
+      <w:overflowPunct w:val="true"/>
       <w:bidi w:val="0"/>
       <w:spacing w:before="0" w:after="0"/>
       <w:ind w:hanging="340" w:start="340"/>
@@ -4829,7 +4809,7 @@
     <w:pPr>
       <w:widowControl w:val="false"/>
       <w:suppressAutoHyphens w:val="true"/>
-      <w:overflowPunct w:val="false"/>
+      <w:overflowPunct w:val="true"/>
       <w:bidi w:val="0"/>
       <w:spacing w:before="0" w:after="0"/>
       <w:jc w:val="start"/>
@@ -4849,7 +4829,7 @@
     <w:pPr>
       <w:widowControl w:val="false"/>
       <w:suppressAutoHyphens w:val="true"/>
-      <w:overflowPunct w:val="false"/>
+      <w:overflowPunct w:val="true"/>
       <w:bidi w:val="0"/>
       <w:spacing w:before="0" w:after="0"/>
       <w:jc w:val="start"/>

</xml_diff>